<commit_message>
added missing person entity
</commit_message>
<xml_diff>
--- a/Functional requirement.docx
+++ b/Functional requirement.docx
@@ -256,6 +256,56 @@
     </w:p>
     <w:p>
       <w:pPr>
+        <w:pStyle w:val="ListParagraph"/>
+        <w:numPr>
+          <w:ilvl w:val="0"/>
+          <w:numId w:val="1"/>
+        </w:numPr>
+        <w:rPr>
+          <w:b/>
+          <w:bCs/>
+        </w:rPr>
+      </w:pPr>
+      <w:r>
+        <w:t xml:space="preserve">User can add missing person form = </w:t>
+      </w:r>
+      <w:r>
+        <w:rPr>
+          <w:b/>
+          <w:bCs/>
+        </w:rPr>
+        <w:t>DONE</w:t>
+      </w:r>
+    </w:p>
+    <w:p>
+      <w:pPr>
+        <w:pStyle w:val="ListParagraph"/>
+        <w:numPr>
+          <w:ilvl w:val="0"/>
+          <w:numId w:val="1"/>
+        </w:numPr>
+        <w:rPr>
+          <w:b/>
+          <w:bCs/>
+        </w:rPr>
+      </w:pPr>
+      <w:r>
+        <w:t xml:space="preserve">User can report </w:t>
+      </w:r>
+      <w:r>
+        <w:t xml:space="preserve">inappropriate behavior of </w:t>
+      </w:r>
+      <w:proofErr w:type="gramStart"/>
+      <w:r>
+        <w:t>other</w:t>
+      </w:r>
+      <w:proofErr w:type="gramEnd"/>
+      <w:r>
+        <w:t xml:space="preserve"> user</w:t>
+      </w:r>
+    </w:p>
+    <w:p>
+      <w:pPr>
         <w:rPr>
           <w:b/>
           <w:bCs/>
@@ -621,6 +671,7 @@
           <w:b/>
           <w:bCs/>
         </w:rPr>
+        <w:lastRenderedPageBreak/>
         <w:t>Cognito</w:t>
       </w:r>
     </w:p>
@@ -661,7 +712,6 @@
           <w:b/>
           <w:bCs/>
         </w:rPr>
-        <w:lastRenderedPageBreak/>
         <w:t>S3</w:t>
       </w:r>
     </w:p>
@@ -932,6 +982,1633 @@
           <w:bCs/>
         </w:rPr>
       </w:pPr>
+    </w:p>
+    <w:p>
+      <w:pPr>
+        <w:shd w:val="clear" w:color="auto" w:fill="1E1F22"/>
+        <w:tabs>
+          <w:tab w:val="left" w:pos="916"/>
+          <w:tab w:val="left" w:pos="1832"/>
+          <w:tab w:val="left" w:pos="2748"/>
+          <w:tab w:val="left" w:pos="3664"/>
+          <w:tab w:val="left" w:pos="4580"/>
+          <w:tab w:val="left" w:pos="5496"/>
+          <w:tab w:val="left" w:pos="6412"/>
+          <w:tab w:val="left" w:pos="7328"/>
+          <w:tab w:val="left" w:pos="8244"/>
+          <w:tab w:val="left" w:pos="9160"/>
+          <w:tab w:val="left" w:pos="10076"/>
+          <w:tab w:val="left" w:pos="10992"/>
+          <w:tab w:val="left" w:pos="11908"/>
+          <w:tab w:val="left" w:pos="12824"/>
+          <w:tab w:val="left" w:pos="13740"/>
+          <w:tab w:val="left" w:pos="14656"/>
+        </w:tabs>
+        <w:spacing w:after="240" w:line="240" w:lineRule="auto"/>
+        <w:rPr>
+          <w:rFonts w:ascii="Courier New" w:eastAsia="Times New Roman" w:hAnsi="Courier New" w:cs="Courier New"/>
+          <w:color w:val="BCBEC4"/>
+          <w:kern w:val="0"/>
+          <w:sz w:val="20"/>
+          <w:szCs w:val="20"/>
+          <w14:ligatures w14:val="none"/>
+        </w:rPr>
+      </w:pPr>
+      <w:r>
+        <w:rPr>
+          <w:rFonts w:ascii="Courier New" w:eastAsia="Times New Roman" w:hAnsi="Courier New" w:cs="Courier New"/>
+          <w:color w:val="CF8E6D"/>
+          <w:kern w:val="0"/>
+          <w:sz w:val="20"/>
+          <w:szCs w:val="20"/>
+          <w14:ligatures w14:val="none"/>
+        </w:rPr>
+        <w:t>spring.application.name</w:t>
+      </w:r>
+      <w:r>
+        <w:rPr>
+          <w:rFonts w:ascii="Courier New" w:eastAsia="Times New Roman" w:hAnsi="Courier New" w:cs="Courier New"/>
+          <w:color w:val="808080"/>
+          <w:kern w:val="0"/>
+          <w:sz w:val="20"/>
+          <w:szCs w:val="20"/>
+          <w14:ligatures w14:val="none"/>
+        </w:rPr>
+        <w:t>=</w:t>
+      </w:r>
+      <w:r>
+        <w:rPr>
+          <w:rFonts w:ascii="Courier New" w:eastAsia="Times New Roman" w:hAnsi="Courier New" w:cs="Courier New"/>
+          <w:color w:val="6AAB73"/>
+          <w:kern w:val="0"/>
+          <w:sz w:val="20"/>
+          <w:szCs w:val="20"/>
+          <w14:ligatures w14:val="none"/>
+        </w:rPr>
+        <w:t>Prison-Victims</w:t>
+      </w:r>
+      <w:r>
+        <w:rPr>
+          <w:rFonts w:ascii="Courier New" w:eastAsia="Times New Roman" w:hAnsi="Courier New" w:cs="Courier New"/>
+          <w:color w:val="6AAB73"/>
+          <w:kern w:val="0"/>
+          <w:sz w:val="20"/>
+          <w:szCs w:val="20"/>
+          <w14:ligatures w14:val="none"/>
+        </w:rPr>
+        <w:br/>
+      </w:r>
+      <w:r>
+        <w:rPr>
+          <w:rFonts w:ascii="Courier New" w:eastAsia="Times New Roman" w:hAnsi="Courier New" w:cs="Courier New"/>
+          <w:color w:val="CF8E6D"/>
+          <w:kern w:val="0"/>
+          <w:sz w:val="20"/>
+          <w:szCs w:val="20"/>
+          <w14:ligatures w14:val="none"/>
+        </w:rPr>
+        <w:t>spring.datasource.url</w:t>
+      </w:r>
+      <w:r>
+        <w:rPr>
+          <w:rFonts w:ascii="Courier New" w:eastAsia="Times New Roman" w:hAnsi="Courier New" w:cs="Courier New"/>
+          <w:color w:val="808080"/>
+          <w:kern w:val="0"/>
+          <w:sz w:val="20"/>
+          <w:szCs w:val="20"/>
+          <w14:ligatures w14:val="none"/>
+        </w:rPr>
+        <w:t>=</w:t>
+      </w:r>
+      <w:r>
+        <w:rPr>
+          <w:rFonts w:ascii="Courier New" w:eastAsia="Times New Roman" w:hAnsi="Courier New" w:cs="Courier New"/>
+          <w:color w:val="6AAB73"/>
+          <w:kern w:val="0"/>
+          <w:sz w:val="20"/>
+          <w:szCs w:val="20"/>
+          <w14:ligatures w14:val="none"/>
+        </w:rPr>
+        <w:t>jdbc:mysql://database-1.c2hmeuqo6il0.us-east-1.rds.amazonaws.com:3306/Eritrean_Prison_Victims_DB</w:t>
+      </w:r>
+      <w:r>
+        <w:rPr>
+          <w:rFonts w:ascii="Courier New" w:eastAsia="Times New Roman" w:hAnsi="Courier New" w:cs="Courier New"/>
+          <w:color w:val="6AAB73"/>
+          <w:kern w:val="0"/>
+          <w:sz w:val="20"/>
+          <w:szCs w:val="20"/>
+          <w14:ligatures w14:val="none"/>
+        </w:rPr>
+        <w:br/>
+      </w:r>
+      <w:proofErr w:type="spellStart"/>
+      <w:r>
+        <w:rPr>
+          <w:rFonts w:ascii="Courier New" w:eastAsia="Times New Roman" w:hAnsi="Courier New" w:cs="Courier New"/>
+          <w:color w:val="CF8E6D"/>
+          <w:kern w:val="0"/>
+          <w:sz w:val="20"/>
+          <w:szCs w:val="20"/>
+          <w14:ligatures w14:val="none"/>
+        </w:rPr>
+        <w:t>spring.datasource.username</w:t>
+      </w:r>
+      <w:proofErr w:type="spellEnd"/>
+      <w:r>
+        <w:rPr>
+          <w:rFonts w:ascii="Courier New" w:eastAsia="Times New Roman" w:hAnsi="Courier New" w:cs="Courier New"/>
+          <w:color w:val="808080"/>
+          <w:kern w:val="0"/>
+          <w:sz w:val="20"/>
+          <w:szCs w:val="20"/>
+          <w14:ligatures w14:val="none"/>
+        </w:rPr>
+        <w:t>=</w:t>
+      </w:r>
+      <w:r>
+        <w:rPr>
+          <w:rFonts w:ascii="Courier New" w:eastAsia="Times New Roman" w:hAnsi="Courier New" w:cs="Courier New"/>
+          <w:color w:val="6AAB73"/>
+          <w:kern w:val="0"/>
+          <w:sz w:val="20"/>
+          <w:szCs w:val="20"/>
+          <w14:ligatures w14:val="none"/>
+        </w:rPr>
+        <w:t>admin</w:t>
+      </w:r>
+      <w:r>
+        <w:rPr>
+          <w:rFonts w:ascii="Courier New" w:eastAsia="Times New Roman" w:hAnsi="Courier New" w:cs="Courier New"/>
+          <w:color w:val="6AAB73"/>
+          <w:kern w:val="0"/>
+          <w:sz w:val="20"/>
+          <w:szCs w:val="20"/>
+          <w14:ligatures w14:val="none"/>
+        </w:rPr>
+        <w:br/>
+      </w:r>
+      <w:proofErr w:type="spellStart"/>
+      <w:r>
+        <w:rPr>
+          <w:rFonts w:ascii="Courier New" w:eastAsia="Times New Roman" w:hAnsi="Courier New" w:cs="Courier New"/>
+          <w:color w:val="CF8E6D"/>
+          <w:kern w:val="0"/>
+          <w:sz w:val="20"/>
+          <w:szCs w:val="20"/>
+          <w14:ligatures w14:val="none"/>
+        </w:rPr>
+        <w:t>spring.datasource.password</w:t>
+      </w:r>
+      <w:proofErr w:type="spellEnd"/>
+      <w:r>
+        <w:rPr>
+          <w:rFonts w:ascii="Courier New" w:eastAsia="Times New Roman" w:hAnsi="Courier New" w:cs="Courier New"/>
+          <w:color w:val="808080"/>
+          <w:kern w:val="0"/>
+          <w:sz w:val="20"/>
+          <w:szCs w:val="20"/>
+          <w14:ligatures w14:val="none"/>
+        </w:rPr>
+        <w:t>=</w:t>
+      </w:r>
+      <w:r>
+        <w:rPr>
+          <w:rFonts w:ascii="Courier New" w:eastAsia="Times New Roman" w:hAnsi="Courier New" w:cs="Courier New"/>
+          <w:color w:val="6AAB73"/>
+          <w:kern w:val="0"/>
+          <w:sz w:val="20"/>
+          <w:szCs w:val="20"/>
+          <w14:ligatures w14:val="none"/>
+        </w:rPr>
+        <w:t>Fvalcon1728$</w:t>
+      </w:r>
+      <w:r>
+        <w:rPr>
+          <w:rFonts w:ascii="Courier New" w:eastAsia="Times New Roman" w:hAnsi="Courier New" w:cs="Courier New"/>
+          <w:color w:val="6AAB73"/>
+          <w:kern w:val="0"/>
+          <w:sz w:val="20"/>
+          <w:szCs w:val="20"/>
+          <w14:ligatures w14:val="none"/>
+        </w:rPr>
+        <w:br/>
+      </w:r>
+      <w:proofErr w:type="spellStart"/>
+      <w:r>
+        <w:rPr>
+          <w:rFonts w:ascii="Courier New" w:eastAsia="Times New Roman" w:hAnsi="Courier New" w:cs="Courier New"/>
+          <w:color w:val="CF8E6D"/>
+          <w:kern w:val="0"/>
+          <w:sz w:val="20"/>
+          <w:szCs w:val="20"/>
+          <w14:ligatures w14:val="none"/>
+        </w:rPr>
+        <w:t>spring.datasource.driver</w:t>
+      </w:r>
+      <w:proofErr w:type="spellEnd"/>
+      <w:r>
+        <w:rPr>
+          <w:rFonts w:ascii="Courier New" w:eastAsia="Times New Roman" w:hAnsi="Courier New" w:cs="Courier New"/>
+          <w:color w:val="CF8E6D"/>
+          <w:kern w:val="0"/>
+          <w:sz w:val="20"/>
+          <w:szCs w:val="20"/>
+          <w14:ligatures w14:val="none"/>
+        </w:rPr>
+        <w:t>-class-name</w:t>
+      </w:r>
+      <w:r>
+        <w:rPr>
+          <w:rFonts w:ascii="Courier New" w:eastAsia="Times New Roman" w:hAnsi="Courier New" w:cs="Courier New"/>
+          <w:color w:val="808080"/>
+          <w:kern w:val="0"/>
+          <w:sz w:val="20"/>
+          <w:szCs w:val="20"/>
+          <w14:ligatures w14:val="none"/>
+        </w:rPr>
+        <w:t>=</w:t>
+      </w:r>
+      <w:proofErr w:type="spellStart"/>
+      <w:r>
+        <w:rPr>
+          <w:rFonts w:ascii="Courier New" w:eastAsia="Times New Roman" w:hAnsi="Courier New" w:cs="Courier New"/>
+          <w:color w:val="6AAB73"/>
+          <w:kern w:val="0"/>
+          <w:sz w:val="20"/>
+          <w:szCs w:val="20"/>
+          <w14:ligatures w14:val="none"/>
+        </w:rPr>
+        <w:t>com.mysql.cj.jdbc.Driver</w:t>
+      </w:r>
+      <w:proofErr w:type="spellEnd"/>
+      <w:r>
+        <w:rPr>
+          <w:rFonts w:ascii="Courier New" w:eastAsia="Times New Roman" w:hAnsi="Courier New" w:cs="Courier New"/>
+          <w:color w:val="6AAB73"/>
+          <w:kern w:val="0"/>
+          <w:sz w:val="20"/>
+          <w:szCs w:val="20"/>
+          <w14:ligatures w14:val="none"/>
+        </w:rPr>
+        <w:br/>
+      </w:r>
+      <w:r>
+        <w:rPr>
+          <w:rFonts w:ascii="Courier New" w:eastAsia="Times New Roman" w:hAnsi="Courier New" w:cs="Courier New"/>
+          <w:color w:val="CF8E6D"/>
+          <w:kern w:val="0"/>
+          <w:sz w:val="20"/>
+          <w:szCs w:val="20"/>
+          <w14:ligatures w14:val="none"/>
+        </w:rPr>
+        <w:t>spring.jpa.properties.hibernate.dialect</w:t>
+      </w:r>
+      <w:r>
+        <w:rPr>
+          <w:rFonts w:ascii="Courier New" w:eastAsia="Times New Roman" w:hAnsi="Courier New" w:cs="Courier New"/>
+          <w:color w:val="808080"/>
+          <w:kern w:val="0"/>
+          <w:sz w:val="20"/>
+          <w:szCs w:val="20"/>
+          <w14:ligatures w14:val="none"/>
+        </w:rPr>
+        <w:t>=</w:t>
+      </w:r>
+      <w:r>
+        <w:rPr>
+          <w:rFonts w:ascii="Courier New" w:eastAsia="Times New Roman" w:hAnsi="Courier New" w:cs="Courier New"/>
+          <w:color w:val="6AAB73"/>
+          <w:kern w:val="0"/>
+          <w:sz w:val="20"/>
+          <w:szCs w:val="20"/>
+          <w14:ligatures w14:val="none"/>
+        </w:rPr>
+        <w:t>org.hibernate.dialect.MySQLDialect</w:t>
+      </w:r>
+      <w:r>
+        <w:rPr>
+          <w:rFonts w:ascii="Courier New" w:eastAsia="Times New Roman" w:hAnsi="Courier New" w:cs="Courier New"/>
+          <w:color w:val="6AAB73"/>
+          <w:kern w:val="0"/>
+          <w:sz w:val="20"/>
+          <w:szCs w:val="20"/>
+          <w14:ligatures w14:val="none"/>
+        </w:rPr>
+        <w:br/>
+      </w:r>
+      <w:proofErr w:type="spellStart"/>
+      <w:r>
+        <w:rPr>
+          <w:rFonts w:ascii="Courier New" w:eastAsia="Times New Roman" w:hAnsi="Courier New" w:cs="Courier New"/>
+          <w:color w:val="CF8E6D"/>
+          <w:kern w:val="0"/>
+          <w:sz w:val="20"/>
+          <w:szCs w:val="20"/>
+          <w14:ligatures w14:val="none"/>
+        </w:rPr>
+        <w:t>spring.jpa.show-sql</w:t>
+      </w:r>
+      <w:proofErr w:type="spellEnd"/>
+      <w:r>
+        <w:rPr>
+          <w:rFonts w:ascii="Courier New" w:eastAsia="Times New Roman" w:hAnsi="Courier New" w:cs="Courier New"/>
+          <w:color w:val="808080"/>
+          <w:kern w:val="0"/>
+          <w:sz w:val="20"/>
+          <w:szCs w:val="20"/>
+          <w14:ligatures w14:val="none"/>
+        </w:rPr>
+        <w:t>=</w:t>
+      </w:r>
+      <w:r>
+        <w:rPr>
+          <w:rFonts w:ascii="Courier New" w:eastAsia="Times New Roman" w:hAnsi="Courier New" w:cs="Courier New"/>
+          <w:color w:val="CF8E6D"/>
+          <w:kern w:val="0"/>
+          <w:sz w:val="20"/>
+          <w:szCs w:val="20"/>
+          <w14:ligatures w14:val="none"/>
+        </w:rPr>
+        <w:t>false</w:t>
+      </w:r>
+      <w:r>
+        <w:rPr>
+          <w:rFonts w:ascii="Courier New" w:eastAsia="Times New Roman" w:hAnsi="Courier New" w:cs="Courier New"/>
+          <w:color w:val="CF8E6D"/>
+          <w:kern w:val="0"/>
+          <w:sz w:val="20"/>
+          <w:szCs w:val="20"/>
+          <w14:ligatures w14:val="none"/>
+        </w:rPr>
+        <w:br/>
+      </w:r>
+      <w:proofErr w:type="spellStart"/>
+      <w:r>
+        <w:rPr>
+          <w:rFonts w:ascii="Courier New" w:eastAsia="Times New Roman" w:hAnsi="Courier New" w:cs="Courier New"/>
+          <w:color w:val="CF8E6D"/>
+          <w:kern w:val="0"/>
+          <w:sz w:val="20"/>
+          <w:szCs w:val="20"/>
+          <w14:ligatures w14:val="none"/>
+        </w:rPr>
+        <w:t>spring.jpa.hibernate.ddl</w:t>
+      </w:r>
+      <w:proofErr w:type="spellEnd"/>
+      <w:r>
+        <w:rPr>
+          <w:rFonts w:ascii="Courier New" w:eastAsia="Times New Roman" w:hAnsi="Courier New" w:cs="Courier New"/>
+          <w:color w:val="CF8E6D"/>
+          <w:kern w:val="0"/>
+          <w:sz w:val="20"/>
+          <w:szCs w:val="20"/>
+          <w14:ligatures w14:val="none"/>
+        </w:rPr>
+        <w:t>-auto</w:t>
+      </w:r>
+      <w:r>
+        <w:rPr>
+          <w:rFonts w:ascii="Courier New" w:eastAsia="Times New Roman" w:hAnsi="Courier New" w:cs="Courier New"/>
+          <w:color w:val="808080"/>
+          <w:kern w:val="0"/>
+          <w:sz w:val="20"/>
+          <w:szCs w:val="20"/>
+          <w14:ligatures w14:val="none"/>
+        </w:rPr>
+        <w:t>=</w:t>
+      </w:r>
+      <w:r>
+        <w:rPr>
+          <w:rFonts w:ascii="Courier New" w:eastAsia="Times New Roman" w:hAnsi="Courier New" w:cs="Courier New"/>
+          <w:color w:val="57AAF7"/>
+          <w:kern w:val="0"/>
+          <w:sz w:val="20"/>
+          <w:szCs w:val="20"/>
+          <w14:ligatures w14:val="none"/>
+        </w:rPr>
+        <w:t>update</w:t>
+      </w:r>
+      <w:r>
+        <w:rPr>
+          <w:rFonts w:ascii="Courier New" w:eastAsia="Times New Roman" w:hAnsi="Courier New" w:cs="Courier New"/>
+          <w:color w:val="57AAF7"/>
+          <w:kern w:val="0"/>
+          <w:sz w:val="20"/>
+          <w:szCs w:val="20"/>
+          <w14:ligatures w14:val="none"/>
+        </w:rPr>
+        <w:br/>
+      </w:r>
+      <w:proofErr w:type="spellStart"/>
+      <w:r>
+        <w:rPr>
+          <w:rFonts w:ascii="Courier New" w:eastAsia="Times New Roman" w:hAnsi="Courier New" w:cs="Courier New"/>
+          <w:color w:val="CF8E6D"/>
+          <w:kern w:val="0"/>
+          <w:sz w:val="20"/>
+          <w:szCs w:val="20"/>
+          <w14:ligatures w14:val="none"/>
+        </w:rPr>
+        <w:t>server.port</w:t>
+      </w:r>
+      <w:proofErr w:type="spellEnd"/>
+      <w:r>
+        <w:rPr>
+          <w:rFonts w:ascii="Courier New" w:eastAsia="Times New Roman" w:hAnsi="Courier New" w:cs="Courier New"/>
+          <w:color w:val="808080"/>
+          <w:kern w:val="0"/>
+          <w:sz w:val="20"/>
+          <w:szCs w:val="20"/>
+          <w14:ligatures w14:val="none"/>
+        </w:rPr>
+        <w:t>=</w:t>
+      </w:r>
+      <w:r>
+        <w:rPr>
+          <w:rFonts w:ascii="Courier New" w:eastAsia="Times New Roman" w:hAnsi="Courier New" w:cs="Courier New"/>
+          <w:color w:val="2AACB8"/>
+          <w:kern w:val="0"/>
+          <w:sz w:val="20"/>
+          <w:szCs w:val="20"/>
+          <w14:ligatures w14:val="none"/>
+        </w:rPr>
+        <w:t>8181</w:t>
+      </w:r>
+      <w:r>
+        <w:rPr>
+          <w:rFonts w:ascii="Courier New" w:eastAsia="Times New Roman" w:hAnsi="Courier New" w:cs="Courier New"/>
+          <w:color w:val="2AACB8"/>
+          <w:kern w:val="0"/>
+          <w:sz w:val="20"/>
+          <w:szCs w:val="20"/>
+          <w14:ligatures w14:val="none"/>
+        </w:rPr>
+        <w:br/>
+      </w:r>
+      <w:proofErr w:type="spellStart"/>
+      <w:r>
+        <w:rPr>
+          <w:rFonts w:ascii="Courier New" w:eastAsia="Times New Roman" w:hAnsi="Courier New" w:cs="Courier New"/>
+          <w:color w:val="CF8E6D"/>
+          <w:kern w:val="0"/>
+          <w:sz w:val="20"/>
+          <w:szCs w:val="20"/>
+          <w14:ligatures w14:val="none"/>
+        </w:rPr>
+        <w:t>server.ssl.enabled</w:t>
+      </w:r>
+      <w:proofErr w:type="spellEnd"/>
+      <w:r>
+        <w:rPr>
+          <w:rFonts w:ascii="Courier New" w:eastAsia="Times New Roman" w:hAnsi="Courier New" w:cs="Courier New"/>
+          <w:color w:val="808080"/>
+          <w:kern w:val="0"/>
+          <w:sz w:val="20"/>
+          <w:szCs w:val="20"/>
+          <w14:ligatures w14:val="none"/>
+        </w:rPr>
+        <w:t>=</w:t>
+      </w:r>
+      <w:r>
+        <w:rPr>
+          <w:rFonts w:ascii="Courier New" w:eastAsia="Times New Roman" w:hAnsi="Courier New" w:cs="Courier New"/>
+          <w:color w:val="CF8E6D"/>
+          <w:kern w:val="0"/>
+          <w:sz w:val="20"/>
+          <w:szCs w:val="20"/>
+          <w14:ligatures w14:val="none"/>
+        </w:rPr>
+        <w:t>false</w:t>
+      </w:r>
+      <w:r>
+        <w:rPr>
+          <w:rFonts w:ascii="Courier New" w:eastAsia="Times New Roman" w:hAnsi="Courier New" w:cs="Courier New"/>
+          <w:color w:val="CF8E6D"/>
+          <w:kern w:val="0"/>
+          <w:sz w:val="20"/>
+          <w:szCs w:val="20"/>
+          <w14:ligatures w14:val="none"/>
+        </w:rPr>
+        <w:br/>
+        <w:t>spring.security.oauth2.client.registration.cognito.</w:t>
+      </w:r>
+      <w:r>
+        <w:rPr>
+          <w:rFonts w:ascii="Courier New" w:eastAsia="Times New Roman" w:hAnsi="Courier New" w:cs="Courier New"/>
+          <w:color w:val="57AAF7"/>
+          <w:kern w:val="0"/>
+          <w:sz w:val="20"/>
+          <w:szCs w:val="20"/>
+          <w14:ligatures w14:val="none"/>
+        </w:rPr>
+        <w:t>client-id</w:t>
+      </w:r>
+      <w:r>
+        <w:rPr>
+          <w:rFonts w:ascii="Courier New" w:eastAsia="Times New Roman" w:hAnsi="Courier New" w:cs="Courier New"/>
+          <w:color w:val="808080"/>
+          <w:kern w:val="0"/>
+          <w:sz w:val="20"/>
+          <w:szCs w:val="20"/>
+          <w14:ligatures w14:val="none"/>
+        </w:rPr>
+        <w:t>=</w:t>
+      </w:r>
+      <w:r>
+        <w:rPr>
+          <w:rFonts w:ascii="Courier New" w:eastAsia="Times New Roman" w:hAnsi="Courier New" w:cs="Courier New"/>
+          <w:color w:val="6AAB73"/>
+          <w:kern w:val="0"/>
+          <w:sz w:val="20"/>
+          <w:szCs w:val="20"/>
+          <w14:ligatures w14:val="none"/>
+        </w:rPr>
+        <w:t>1truinrsmh6jhu1e6fqemu6hh3</w:t>
+      </w:r>
+      <w:r>
+        <w:rPr>
+          <w:rFonts w:ascii="Courier New" w:eastAsia="Times New Roman" w:hAnsi="Courier New" w:cs="Courier New"/>
+          <w:color w:val="6AAB73"/>
+          <w:kern w:val="0"/>
+          <w:sz w:val="20"/>
+          <w:szCs w:val="20"/>
+          <w14:ligatures w14:val="none"/>
+        </w:rPr>
+        <w:br/>
+      </w:r>
+      <w:r>
+        <w:rPr>
+          <w:rFonts w:ascii="Courier New" w:eastAsia="Times New Roman" w:hAnsi="Courier New" w:cs="Courier New"/>
+          <w:color w:val="CF8E6D"/>
+          <w:kern w:val="0"/>
+          <w:sz w:val="20"/>
+          <w:szCs w:val="20"/>
+          <w14:ligatures w14:val="none"/>
+        </w:rPr>
+        <w:t>spring.security.oauth2.client.registration.cognito.</w:t>
+      </w:r>
+      <w:r>
+        <w:rPr>
+          <w:rFonts w:ascii="Courier New" w:eastAsia="Times New Roman" w:hAnsi="Courier New" w:cs="Courier New"/>
+          <w:color w:val="57AAF7"/>
+          <w:kern w:val="0"/>
+          <w:sz w:val="20"/>
+          <w:szCs w:val="20"/>
+          <w14:ligatures w14:val="none"/>
+        </w:rPr>
+        <w:t>client-secret</w:t>
+      </w:r>
+      <w:r>
+        <w:rPr>
+          <w:rFonts w:ascii="Courier New" w:eastAsia="Times New Roman" w:hAnsi="Courier New" w:cs="Courier New"/>
+          <w:color w:val="808080"/>
+          <w:kern w:val="0"/>
+          <w:sz w:val="20"/>
+          <w:szCs w:val="20"/>
+          <w14:ligatures w14:val="none"/>
+        </w:rPr>
+        <w:t>=</w:t>
+      </w:r>
+      <w:r>
+        <w:rPr>
+          <w:rFonts w:ascii="Courier New" w:eastAsia="Times New Roman" w:hAnsi="Courier New" w:cs="Courier New"/>
+          <w:color w:val="6AAB73"/>
+          <w:kern w:val="0"/>
+          <w:sz w:val="20"/>
+          <w:szCs w:val="20"/>
+          <w14:ligatures w14:val="none"/>
+        </w:rPr>
+        <w:t>5le35qogi70v9c1a0mrokcriiloes2k2n274uuv7lsupgkbh9lu</w:t>
+      </w:r>
+      <w:r>
+        <w:rPr>
+          <w:rFonts w:ascii="Courier New" w:eastAsia="Times New Roman" w:hAnsi="Courier New" w:cs="Courier New"/>
+          <w:color w:val="6AAB73"/>
+          <w:kern w:val="0"/>
+          <w:sz w:val="20"/>
+          <w:szCs w:val="20"/>
+          <w14:ligatures w14:val="none"/>
+        </w:rPr>
+        <w:br/>
+      </w:r>
+      <w:r>
+        <w:rPr>
+          <w:rFonts w:ascii="Courier New" w:eastAsia="Times New Roman" w:hAnsi="Courier New" w:cs="Courier New"/>
+          <w:color w:val="CF8E6D"/>
+          <w:kern w:val="0"/>
+          <w:sz w:val="20"/>
+          <w:szCs w:val="20"/>
+          <w14:ligatures w14:val="none"/>
+        </w:rPr>
+        <w:t>spring.security.oauth2.client.registration.cognito.</w:t>
+      </w:r>
+      <w:r>
+        <w:rPr>
+          <w:rFonts w:ascii="Courier New" w:eastAsia="Times New Roman" w:hAnsi="Courier New" w:cs="Courier New"/>
+          <w:color w:val="57AAF7"/>
+          <w:kern w:val="0"/>
+          <w:sz w:val="20"/>
+          <w:szCs w:val="20"/>
+          <w14:ligatures w14:val="none"/>
+        </w:rPr>
+        <w:t>redirect-uri</w:t>
+      </w:r>
+      <w:r>
+        <w:rPr>
+          <w:rFonts w:ascii="Courier New" w:eastAsia="Times New Roman" w:hAnsi="Courier New" w:cs="Courier New"/>
+          <w:color w:val="808080"/>
+          <w:kern w:val="0"/>
+          <w:sz w:val="20"/>
+          <w:szCs w:val="20"/>
+          <w14:ligatures w14:val="none"/>
+        </w:rPr>
+        <w:t>=</w:t>
+      </w:r>
+      <w:r>
+        <w:rPr>
+          <w:rFonts w:ascii="Courier New" w:eastAsia="Times New Roman" w:hAnsi="Courier New" w:cs="Courier New"/>
+          <w:color w:val="6AAB73"/>
+          <w:kern w:val="0"/>
+          <w:sz w:val="20"/>
+          <w:szCs w:val="20"/>
+          <w14:ligatures w14:val="none"/>
+        </w:rPr>
+        <w:t>http://localhost:8181/login/oauth2/code/cognito</w:t>
+      </w:r>
+      <w:r>
+        <w:rPr>
+          <w:rFonts w:ascii="Courier New" w:eastAsia="Times New Roman" w:hAnsi="Courier New" w:cs="Courier New"/>
+          <w:color w:val="6AAB73"/>
+          <w:kern w:val="0"/>
+          <w:sz w:val="20"/>
+          <w:szCs w:val="20"/>
+          <w14:ligatures w14:val="none"/>
+        </w:rPr>
+        <w:br/>
+      </w:r>
+      <w:r>
+        <w:rPr>
+          <w:rFonts w:ascii="Courier New" w:eastAsia="Times New Roman" w:hAnsi="Courier New" w:cs="Courier New"/>
+          <w:color w:val="CF8E6D"/>
+          <w:kern w:val="0"/>
+          <w:sz w:val="20"/>
+          <w:szCs w:val="20"/>
+          <w14:ligatures w14:val="none"/>
+        </w:rPr>
+        <w:t>spring.security.oauth2.client.registration.cognito.</w:t>
+      </w:r>
+      <w:r>
+        <w:rPr>
+          <w:rFonts w:ascii="Courier New" w:eastAsia="Times New Roman" w:hAnsi="Courier New" w:cs="Courier New"/>
+          <w:color w:val="57AAF7"/>
+          <w:kern w:val="0"/>
+          <w:sz w:val="20"/>
+          <w:szCs w:val="20"/>
+          <w14:ligatures w14:val="none"/>
+        </w:rPr>
+        <w:t>scope</w:t>
+      </w:r>
+      <w:r>
+        <w:rPr>
+          <w:rFonts w:ascii="Courier New" w:eastAsia="Times New Roman" w:hAnsi="Courier New" w:cs="Courier New"/>
+          <w:color w:val="808080"/>
+          <w:kern w:val="0"/>
+          <w:sz w:val="20"/>
+          <w:szCs w:val="20"/>
+          <w14:ligatures w14:val="none"/>
+        </w:rPr>
+        <w:t>=</w:t>
+      </w:r>
+      <w:r>
+        <w:rPr>
+          <w:rFonts w:ascii="Courier New" w:eastAsia="Times New Roman" w:hAnsi="Courier New" w:cs="Courier New"/>
+          <w:color w:val="6AAB73"/>
+          <w:kern w:val="0"/>
+          <w:sz w:val="20"/>
+          <w:szCs w:val="20"/>
+          <w14:ligatures w14:val="none"/>
+        </w:rPr>
+        <w:t>openid,email,phone,profile</w:t>
+      </w:r>
+      <w:r>
+        <w:rPr>
+          <w:rFonts w:ascii="Courier New" w:eastAsia="Times New Roman" w:hAnsi="Courier New" w:cs="Courier New"/>
+          <w:color w:val="6AAB73"/>
+          <w:kern w:val="0"/>
+          <w:sz w:val="20"/>
+          <w:szCs w:val="20"/>
+          <w14:ligatures w14:val="none"/>
+        </w:rPr>
+        <w:br/>
+      </w:r>
+      <w:r>
+        <w:rPr>
+          <w:rFonts w:ascii="Courier New" w:eastAsia="Times New Roman" w:hAnsi="Courier New" w:cs="Courier New"/>
+          <w:color w:val="CF8E6D"/>
+          <w:kern w:val="0"/>
+          <w:sz w:val="20"/>
+          <w:szCs w:val="20"/>
+          <w14:ligatures w14:val="none"/>
+        </w:rPr>
+        <w:t>spring.security.oauth2.client.provider.cognito.</w:t>
+      </w:r>
+      <w:r>
+        <w:rPr>
+          <w:rFonts w:ascii="Courier New" w:eastAsia="Times New Roman" w:hAnsi="Courier New" w:cs="Courier New"/>
+          <w:color w:val="57AAF7"/>
+          <w:kern w:val="0"/>
+          <w:sz w:val="20"/>
+          <w:szCs w:val="20"/>
+          <w14:ligatures w14:val="none"/>
+        </w:rPr>
+        <w:t>issuer-uri</w:t>
+      </w:r>
+      <w:r>
+        <w:rPr>
+          <w:rFonts w:ascii="Courier New" w:eastAsia="Times New Roman" w:hAnsi="Courier New" w:cs="Courier New"/>
+          <w:color w:val="808080"/>
+          <w:kern w:val="0"/>
+          <w:sz w:val="20"/>
+          <w:szCs w:val="20"/>
+          <w14:ligatures w14:val="none"/>
+        </w:rPr>
+        <w:t>=</w:t>
+      </w:r>
+      <w:r>
+        <w:rPr>
+          <w:rFonts w:ascii="Courier New" w:eastAsia="Times New Roman" w:hAnsi="Courier New" w:cs="Courier New"/>
+          <w:color w:val="6AAB73"/>
+          <w:kern w:val="0"/>
+          <w:sz w:val="20"/>
+          <w:szCs w:val="20"/>
+          <w14:ligatures w14:val="none"/>
+        </w:rPr>
+        <w:t>https://cognito-idp.us-east-1.amazonaws.com/us-east-1_2drt5vFAs</w:t>
+      </w:r>
+      <w:r>
+        <w:rPr>
+          <w:rFonts w:ascii="Courier New" w:eastAsia="Times New Roman" w:hAnsi="Courier New" w:cs="Courier New"/>
+          <w:color w:val="6AAB73"/>
+          <w:kern w:val="0"/>
+          <w:sz w:val="20"/>
+          <w:szCs w:val="20"/>
+          <w14:ligatures w14:val="none"/>
+        </w:rPr>
+        <w:br/>
+      </w:r>
+      <w:r>
+        <w:rPr>
+          <w:rFonts w:ascii="Courier New" w:eastAsia="Times New Roman" w:hAnsi="Courier New" w:cs="Courier New"/>
+          <w:color w:val="CF8E6D"/>
+          <w:kern w:val="0"/>
+          <w:sz w:val="20"/>
+          <w:szCs w:val="20"/>
+          <w14:ligatures w14:val="none"/>
+        </w:rPr>
+        <w:t>logging.level.org.springframework.security.oauth2.client</w:t>
+      </w:r>
+      <w:r>
+        <w:rPr>
+          <w:rFonts w:ascii="Courier New" w:eastAsia="Times New Roman" w:hAnsi="Courier New" w:cs="Courier New"/>
+          <w:color w:val="808080"/>
+          <w:kern w:val="0"/>
+          <w:sz w:val="20"/>
+          <w:szCs w:val="20"/>
+          <w14:ligatures w14:val="none"/>
+        </w:rPr>
+        <w:t>=</w:t>
+      </w:r>
+      <w:r>
+        <w:rPr>
+          <w:rFonts w:ascii="Courier New" w:eastAsia="Times New Roman" w:hAnsi="Courier New" w:cs="Courier New"/>
+          <w:color w:val="57AAF7"/>
+          <w:kern w:val="0"/>
+          <w:sz w:val="20"/>
+          <w:szCs w:val="20"/>
+          <w14:ligatures w14:val="none"/>
+        </w:rPr>
+        <w:t>TRACE</w:t>
+      </w:r>
+      <w:r>
+        <w:rPr>
+          <w:rFonts w:ascii="Courier New" w:eastAsia="Times New Roman" w:hAnsi="Courier New" w:cs="Courier New"/>
+          <w:color w:val="57AAF7"/>
+          <w:kern w:val="0"/>
+          <w:sz w:val="20"/>
+          <w:szCs w:val="20"/>
+          <w14:ligatures w14:val="none"/>
+        </w:rPr>
+        <w:br/>
+      </w:r>
+      <w:r>
+        <w:rPr>
+          <w:rFonts w:ascii="Courier New" w:eastAsia="Times New Roman" w:hAnsi="Courier New" w:cs="Courier New"/>
+          <w:color w:val="CF8E6D"/>
+          <w:kern w:val="0"/>
+          <w:sz w:val="20"/>
+          <w:szCs w:val="20"/>
+          <w14:ligatures w14:val="none"/>
+        </w:rPr>
+        <w:t>logging.level.org.springframework.security.oauth2.provider</w:t>
+      </w:r>
+      <w:r>
+        <w:rPr>
+          <w:rFonts w:ascii="Courier New" w:eastAsia="Times New Roman" w:hAnsi="Courier New" w:cs="Courier New"/>
+          <w:color w:val="808080"/>
+          <w:kern w:val="0"/>
+          <w:sz w:val="20"/>
+          <w:szCs w:val="20"/>
+          <w14:ligatures w14:val="none"/>
+        </w:rPr>
+        <w:t>=</w:t>
+      </w:r>
+      <w:r>
+        <w:rPr>
+          <w:rFonts w:ascii="Courier New" w:eastAsia="Times New Roman" w:hAnsi="Courier New" w:cs="Courier New"/>
+          <w:color w:val="57AAF7"/>
+          <w:kern w:val="0"/>
+          <w:sz w:val="20"/>
+          <w:szCs w:val="20"/>
+          <w14:ligatures w14:val="none"/>
+        </w:rPr>
+        <w:t>TRACE</w:t>
+      </w:r>
+      <w:r>
+        <w:rPr>
+          <w:rFonts w:ascii="Courier New" w:eastAsia="Times New Roman" w:hAnsi="Courier New" w:cs="Courier New"/>
+          <w:color w:val="57AAF7"/>
+          <w:kern w:val="0"/>
+          <w:sz w:val="20"/>
+          <w:szCs w:val="20"/>
+          <w14:ligatures w14:val="none"/>
+        </w:rPr>
+        <w:br/>
+      </w:r>
+      <w:r>
+        <w:rPr>
+          <w:rFonts w:ascii="Courier New" w:eastAsia="Times New Roman" w:hAnsi="Courier New" w:cs="Courier New"/>
+          <w:color w:val="CF8E6D"/>
+          <w:kern w:val="0"/>
+          <w:sz w:val="20"/>
+          <w:szCs w:val="20"/>
+          <w14:ligatures w14:val="none"/>
+        </w:rPr>
+        <w:t>spring.security.oauth2.client.provider.cognito.</w:t>
+      </w:r>
+      <w:r>
+        <w:rPr>
+          <w:rFonts w:ascii="Courier New" w:eastAsia="Times New Roman" w:hAnsi="Courier New" w:cs="Courier New"/>
+          <w:color w:val="57AAF7"/>
+          <w:kern w:val="0"/>
+          <w:sz w:val="20"/>
+          <w:szCs w:val="20"/>
+          <w14:ligatures w14:val="none"/>
+        </w:rPr>
+        <w:t>user-name-attribute</w:t>
+      </w:r>
+      <w:r>
+        <w:rPr>
+          <w:rFonts w:ascii="Courier New" w:eastAsia="Times New Roman" w:hAnsi="Courier New" w:cs="Courier New"/>
+          <w:color w:val="808080"/>
+          <w:kern w:val="0"/>
+          <w:sz w:val="20"/>
+          <w:szCs w:val="20"/>
+          <w14:ligatures w14:val="none"/>
+        </w:rPr>
+        <w:t>=</w:t>
+      </w:r>
+      <w:r>
+        <w:rPr>
+          <w:rFonts w:ascii="Courier New" w:eastAsia="Times New Roman" w:hAnsi="Courier New" w:cs="Courier New"/>
+          <w:color w:val="6AAB73"/>
+          <w:kern w:val="0"/>
+          <w:sz w:val="20"/>
+          <w:szCs w:val="20"/>
+          <w14:ligatures w14:val="none"/>
+        </w:rPr>
+        <w:t>email</w:t>
+      </w:r>
+      <w:r>
+        <w:rPr>
+          <w:rFonts w:ascii="Courier New" w:eastAsia="Times New Roman" w:hAnsi="Courier New" w:cs="Courier New"/>
+          <w:color w:val="6AAB73"/>
+          <w:kern w:val="0"/>
+          <w:sz w:val="20"/>
+          <w:szCs w:val="20"/>
+          <w14:ligatures w14:val="none"/>
+        </w:rPr>
+        <w:br/>
+      </w:r>
+      <w:proofErr w:type="spellStart"/>
+      <w:r>
+        <w:rPr>
+          <w:rFonts w:ascii="Courier New" w:eastAsia="Times New Roman" w:hAnsi="Courier New" w:cs="Courier New"/>
+          <w:color w:val="CF8E6D"/>
+          <w:kern w:val="0"/>
+          <w:sz w:val="20"/>
+          <w:szCs w:val="20"/>
+          <w14:ligatures w14:val="none"/>
+        </w:rPr>
+        <w:t>spring.thymeleaf.cache</w:t>
+      </w:r>
+      <w:proofErr w:type="spellEnd"/>
+      <w:r>
+        <w:rPr>
+          <w:rFonts w:ascii="Courier New" w:eastAsia="Times New Roman" w:hAnsi="Courier New" w:cs="Courier New"/>
+          <w:color w:val="808080"/>
+          <w:kern w:val="0"/>
+          <w:sz w:val="20"/>
+          <w:szCs w:val="20"/>
+          <w14:ligatures w14:val="none"/>
+        </w:rPr>
+        <w:t>=</w:t>
+      </w:r>
+      <w:r>
+        <w:rPr>
+          <w:rFonts w:ascii="Courier New" w:eastAsia="Times New Roman" w:hAnsi="Courier New" w:cs="Courier New"/>
+          <w:color w:val="CF8E6D"/>
+          <w:kern w:val="0"/>
+          <w:sz w:val="20"/>
+          <w:szCs w:val="20"/>
+          <w14:ligatures w14:val="none"/>
+        </w:rPr>
+        <w:t>false</w:t>
+      </w:r>
+      <w:r>
+        <w:rPr>
+          <w:rFonts w:ascii="Courier New" w:eastAsia="Times New Roman" w:hAnsi="Courier New" w:cs="Courier New"/>
+          <w:color w:val="CF8E6D"/>
+          <w:kern w:val="0"/>
+          <w:sz w:val="20"/>
+          <w:szCs w:val="20"/>
+          <w14:ligatures w14:val="none"/>
+        </w:rPr>
+        <w:br/>
+      </w:r>
+      <w:proofErr w:type="spellStart"/>
+      <w:r>
+        <w:rPr>
+          <w:rFonts w:ascii="Courier New" w:eastAsia="Times New Roman" w:hAnsi="Courier New" w:cs="Courier New"/>
+          <w:color w:val="CF8E6D"/>
+          <w:kern w:val="0"/>
+          <w:sz w:val="20"/>
+          <w:szCs w:val="20"/>
+          <w14:ligatures w14:val="none"/>
+        </w:rPr>
+        <w:t>spring.thymeleaf.mode</w:t>
+      </w:r>
+      <w:proofErr w:type="spellEnd"/>
+      <w:r>
+        <w:rPr>
+          <w:rFonts w:ascii="Courier New" w:eastAsia="Times New Roman" w:hAnsi="Courier New" w:cs="Courier New"/>
+          <w:color w:val="808080"/>
+          <w:kern w:val="0"/>
+          <w:sz w:val="20"/>
+          <w:szCs w:val="20"/>
+          <w14:ligatures w14:val="none"/>
+        </w:rPr>
+        <w:t>=</w:t>
+      </w:r>
+      <w:r>
+        <w:rPr>
+          <w:rFonts w:ascii="Courier New" w:eastAsia="Times New Roman" w:hAnsi="Courier New" w:cs="Courier New"/>
+          <w:color w:val="6AAB73"/>
+          <w:kern w:val="0"/>
+          <w:sz w:val="20"/>
+          <w:szCs w:val="20"/>
+          <w14:ligatures w14:val="none"/>
+        </w:rPr>
+        <w:t>HTML</w:t>
+      </w:r>
+      <w:r>
+        <w:rPr>
+          <w:rFonts w:ascii="Courier New" w:eastAsia="Times New Roman" w:hAnsi="Courier New" w:cs="Courier New"/>
+          <w:color w:val="6AAB73"/>
+          <w:kern w:val="0"/>
+          <w:sz w:val="20"/>
+          <w:szCs w:val="20"/>
+          <w14:ligatures w14:val="none"/>
+        </w:rPr>
+        <w:br/>
+      </w:r>
+      <w:proofErr w:type="spellStart"/>
+      <w:r>
+        <w:rPr>
+          <w:rFonts w:ascii="Courier New" w:eastAsia="Times New Roman" w:hAnsi="Courier New" w:cs="Courier New"/>
+          <w:color w:val="CF8E6D"/>
+          <w:kern w:val="0"/>
+          <w:sz w:val="20"/>
+          <w:szCs w:val="20"/>
+          <w14:ligatures w14:val="none"/>
+        </w:rPr>
+        <w:t>spring.web.resources.chain.cache</w:t>
+      </w:r>
+      <w:proofErr w:type="spellEnd"/>
+      <w:r>
+        <w:rPr>
+          <w:rFonts w:ascii="Courier New" w:eastAsia="Times New Roman" w:hAnsi="Courier New" w:cs="Courier New"/>
+          <w:color w:val="808080"/>
+          <w:kern w:val="0"/>
+          <w:sz w:val="20"/>
+          <w:szCs w:val="20"/>
+          <w14:ligatures w14:val="none"/>
+        </w:rPr>
+        <w:t>=</w:t>
+      </w:r>
+      <w:r>
+        <w:rPr>
+          <w:rFonts w:ascii="Courier New" w:eastAsia="Times New Roman" w:hAnsi="Courier New" w:cs="Courier New"/>
+          <w:color w:val="CF8E6D"/>
+          <w:kern w:val="0"/>
+          <w:sz w:val="20"/>
+          <w:szCs w:val="20"/>
+          <w14:ligatures w14:val="none"/>
+        </w:rPr>
+        <w:t>false</w:t>
+      </w:r>
+      <w:r>
+        <w:rPr>
+          <w:rFonts w:ascii="Courier New" w:eastAsia="Times New Roman" w:hAnsi="Courier New" w:cs="Courier New"/>
+          <w:color w:val="CF8E6D"/>
+          <w:kern w:val="0"/>
+          <w:sz w:val="20"/>
+          <w:szCs w:val="20"/>
+          <w14:ligatures w14:val="none"/>
+        </w:rPr>
+        <w:br/>
+      </w:r>
+      <w:proofErr w:type="spellStart"/>
+      <w:r>
+        <w:rPr>
+          <w:rFonts w:ascii="Courier New" w:eastAsia="Times New Roman" w:hAnsi="Courier New" w:cs="Courier New"/>
+          <w:color w:val="CF8E6D"/>
+          <w:kern w:val="0"/>
+          <w:sz w:val="20"/>
+          <w:szCs w:val="20"/>
+          <w14:ligatures w14:val="none"/>
+        </w:rPr>
+        <w:lastRenderedPageBreak/>
+        <w:t>spring.web.resources.cache.period</w:t>
+      </w:r>
+      <w:proofErr w:type="spellEnd"/>
+      <w:r>
+        <w:rPr>
+          <w:rFonts w:ascii="Courier New" w:eastAsia="Times New Roman" w:hAnsi="Courier New" w:cs="Courier New"/>
+          <w:color w:val="808080"/>
+          <w:kern w:val="0"/>
+          <w:sz w:val="20"/>
+          <w:szCs w:val="20"/>
+          <w14:ligatures w14:val="none"/>
+        </w:rPr>
+        <w:t>=</w:t>
+      </w:r>
+      <w:r>
+        <w:rPr>
+          <w:rFonts w:ascii="Courier New" w:eastAsia="Times New Roman" w:hAnsi="Courier New" w:cs="Courier New"/>
+          <w:color w:val="6AAB73"/>
+          <w:kern w:val="0"/>
+          <w:sz w:val="20"/>
+          <w:szCs w:val="20"/>
+          <w14:ligatures w14:val="none"/>
+        </w:rPr>
+        <w:t>0</w:t>
+      </w:r>
+      <w:r>
+        <w:rPr>
+          <w:rFonts w:ascii="Courier New" w:eastAsia="Times New Roman" w:hAnsi="Courier New" w:cs="Courier New"/>
+          <w:color w:val="6AAB73"/>
+          <w:kern w:val="0"/>
+          <w:sz w:val="20"/>
+          <w:szCs w:val="20"/>
+          <w14:ligatures w14:val="none"/>
+        </w:rPr>
+        <w:br/>
+      </w:r>
+      <w:proofErr w:type="spellStart"/>
+      <w:r>
+        <w:rPr>
+          <w:rFonts w:ascii="Courier New" w:eastAsia="Times New Roman" w:hAnsi="Courier New" w:cs="Courier New"/>
+          <w:color w:val="CF8E6D"/>
+          <w:kern w:val="0"/>
+          <w:sz w:val="20"/>
+          <w:szCs w:val="20"/>
+          <w14:ligatures w14:val="none"/>
+        </w:rPr>
+        <w:t>spring.web.resources.static</w:t>
+      </w:r>
+      <w:proofErr w:type="spellEnd"/>
+      <w:r>
+        <w:rPr>
+          <w:rFonts w:ascii="Courier New" w:eastAsia="Times New Roman" w:hAnsi="Courier New" w:cs="Courier New"/>
+          <w:color w:val="CF8E6D"/>
+          <w:kern w:val="0"/>
+          <w:sz w:val="20"/>
+          <w:szCs w:val="20"/>
+          <w14:ligatures w14:val="none"/>
+        </w:rPr>
+        <w:t>-locations</w:t>
+      </w:r>
+      <w:r>
+        <w:rPr>
+          <w:rFonts w:ascii="Courier New" w:eastAsia="Times New Roman" w:hAnsi="Courier New" w:cs="Courier New"/>
+          <w:color w:val="808080"/>
+          <w:kern w:val="0"/>
+          <w:sz w:val="20"/>
+          <w:szCs w:val="20"/>
+          <w14:ligatures w14:val="none"/>
+        </w:rPr>
+        <w:t>=</w:t>
+      </w:r>
+      <w:proofErr w:type="spellStart"/>
+      <w:r>
+        <w:rPr>
+          <w:rFonts w:ascii="Courier New" w:eastAsia="Times New Roman" w:hAnsi="Courier New" w:cs="Courier New"/>
+          <w:color w:val="6AAB73"/>
+          <w:kern w:val="0"/>
+          <w:sz w:val="20"/>
+          <w:szCs w:val="20"/>
+          <w14:ligatures w14:val="none"/>
+        </w:rPr>
+        <w:t>classpath</w:t>
+      </w:r>
+      <w:proofErr w:type="spellEnd"/>
+      <w:r>
+        <w:rPr>
+          <w:rFonts w:ascii="Courier New" w:eastAsia="Times New Roman" w:hAnsi="Courier New" w:cs="Courier New"/>
+          <w:color w:val="6AAB73"/>
+          <w:kern w:val="0"/>
+          <w:sz w:val="20"/>
+          <w:szCs w:val="20"/>
+          <w14:ligatures w14:val="none"/>
+        </w:rPr>
+        <w:t>:/static/</w:t>
+      </w:r>
+      <w:r>
+        <w:rPr>
+          <w:rFonts w:ascii="Courier New" w:eastAsia="Times New Roman" w:hAnsi="Courier New" w:cs="Courier New"/>
+          <w:color w:val="6AAB73"/>
+          <w:kern w:val="0"/>
+          <w:sz w:val="20"/>
+          <w:szCs w:val="20"/>
+          <w14:ligatures w14:val="none"/>
+        </w:rPr>
+        <w:br/>
+      </w:r>
+      <w:proofErr w:type="spellStart"/>
+      <w:r>
+        <w:rPr>
+          <w:rFonts w:ascii="Courier New" w:eastAsia="Times New Roman" w:hAnsi="Courier New" w:cs="Courier New"/>
+          <w:color w:val="CF8E6D"/>
+          <w:kern w:val="0"/>
+          <w:sz w:val="20"/>
+          <w:szCs w:val="20"/>
+          <w14:ligatures w14:val="none"/>
+        </w:rPr>
+        <w:t>spring.kafka.bootstrap</w:t>
+      </w:r>
+      <w:proofErr w:type="spellEnd"/>
+      <w:r>
+        <w:rPr>
+          <w:rFonts w:ascii="Courier New" w:eastAsia="Times New Roman" w:hAnsi="Courier New" w:cs="Courier New"/>
+          <w:color w:val="CF8E6D"/>
+          <w:kern w:val="0"/>
+          <w:sz w:val="20"/>
+          <w:szCs w:val="20"/>
+          <w14:ligatures w14:val="none"/>
+        </w:rPr>
+        <w:t>-servers</w:t>
+      </w:r>
+      <w:r>
+        <w:rPr>
+          <w:rFonts w:ascii="Courier New" w:eastAsia="Times New Roman" w:hAnsi="Courier New" w:cs="Courier New"/>
+          <w:color w:val="808080"/>
+          <w:kern w:val="0"/>
+          <w:sz w:val="20"/>
+          <w:szCs w:val="20"/>
+          <w14:ligatures w14:val="none"/>
+        </w:rPr>
+        <w:t>=</w:t>
+      </w:r>
+      <w:r>
+        <w:rPr>
+          <w:rFonts w:ascii="Courier New" w:eastAsia="Times New Roman" w:hAnsi="Courier New" w:cs="Courier New"/>
+          <w:color w:val="6AAB73"/>
+          <w:kern w:val="0"/>
+          <w:sz w:val="20"/>
+          <w:szCs w:val="20"/>
+          <w14:ligatures w14:val="none"/>
+        </w:rPr>
+        <w:t>localhost:9092</w:t>
+      </w:r>
+      <w:r>
+        <w:rPr>
+          <w:rFonts w:ascii="Courier New" w:eastAsia="Times New Roman" w:hAnsi="Courier New" w:cs="Courier New"/>
+          <w:color w:val="6AAB73"/>
+          <w:kern w:val="0"/>
+          <w:sz w:val="20"/>
+          <w:szCs w:val="20"/>
+          <w14:ligatures w14:val="none"/>
+        </w:rPr>
+        <w:br/>
+      </w:r>
+      <w:proofErr w:type="spellStart"/>
+      <w:r>
+        <w:rPr>
+          <w:rFonts w:ascii="Courier New" w:eastAsia="Times New Roman" w:hAnsi="Courier New" w:cs="Courier New"/>
+          <w:color w:val="CF8E6D"/>
+          <w:kern w:val="0"/>
+          <w:sz w:val="20"/>
+          <w:szCs w:val="20"/>
+          <w14:ligatures w14:val="none"/>
+        </w:rPr>
+        <w:t>spring.kafka.consumer.group</w:t>
+      </w:r>
+      <w:proofErr w:type="spellEnd"/>
+      <w:r>
+        <w:rPr>
+          <w:rFonts w:ascii="Courier New" w:eastAsia="Times New Roman" w:hAnsi="Courier New" w:cs="Courier New"/>
+          <w:color w:val="CF8E6D"/>
+          <w:kern w:val="0"/>
+          <w:sz w:val="20"/>
+          <w:szCs w:val="20"/>
+          <w14:ligatures w14:val="none"/>
+        </w:rPr>
+        <w:t>-id</w:t>
+      </w:r>
+      <w:r>
+        <w:rPr>
+          <w:rFonts w:ascii="Courier New" w:eastAsia="Times New Roman" w:hAnsi="Courier New" w:cs="Courier New"/>
+          <w:color w:val="808080"/>
+          <w:kern w:val="0"/>
+          <w:sz w:val="20"/>
+          <w:szCs w:val="20"/>
+          <w14:ligatures w14:val="none"/>
+        </w:rPr>
+        <w:t>=</w:t>
+      </w:r>
+      <w:proofErr w:type="spellStart"/>
+      <w:r>
+        <w:rPr>
+          <w:rFonts w:ascii="Courier New" w:eastAsia="Times New Roman" w:hAnsi="Courier New" w:cs="Courier New"/>
+          <w:color w:val="6AAB73"/>
+          <w:kern w:val="0"/>
+          <w:sz w:val="20"/>
+          <w:szCs w:val="20"/>
+          <w14:ligatures w14:val="none"/>
+        </w:rPr>
+        <w:t>admas</w:t>
+      </w:r>
+      <w:proofErr w:type="spellEnd"/>
+      <w:r>
+        <w:rPr>
+          <w:rFonts w:ascii="Courier New" w:eastAsia="Times New Roman" w:hAnsi="Courier New" w:cs="Courier New"/>
+          <w:color w:val="6AAB73"/>
+          <w:kern w:val="0"/>
+          <w:sz w:val="20"/>
+          <w:szCs w:val="20"/>
+          <w14:ligatures w14:val="none"/>
+        </w:rPr>
+        <w:t>-chat</w:t>
+      </w:r>
+      <w:r>
+        <w:rPr>
+          <w:rFonts w:ascii="Courier New" w:eastAsia="Times New Roman" w:hAnsi="Courier New" w:cs="Courier New"/>
+          <w:color w:val="6AAB73"/>
+          <w:kern w:val="0"/>
+          <w:sz w:val="20"/>
+          <w:szCs w:val="20"/>
+          <w14:ligatures w14:val="none"/>
+        </w:rPr>
+        <w:br/>
+      </w:r>
+      <w:r>
+        <w:rPr>
+          <w:rFonts w:ascii="Courier New" w:eastAsia="Times New Roman" w:hAnsi="Courier New" w:cs="Courier New"/>
+          <w:color w:val="CF8E6D"/>
+          <w:kern w:val="0"/>
+          <w:sz w:val="20"/>
+          <w:szCs w:val="20"/>
+          <w14:ligatures w14:val="none"/>
+        </w:rPr>
+        <w:t>spring.kafka.consumer.value-deserializer</w:t>
+      </w:r>
+      <w:r>
+        <w:rPr>
+          <w:rFonts w:ascii="Courier New" w:eastAsia="Times New Roman" w:hAnsi="Courier New" w:cs="Courier New"/>
+          <w:color w:val="808080"/>
+          <w:kern w:val="0"/>
+          <w:sz w:val="20"/>
+          <w:szCs w:val="20"/>
+          <w14:ligatures w14:val="none"/>
+        </w:rPr>
+        <w:t>=</w:t>
+      </w:r>
+      <w:r>
+        <w:rPr>
+          <w:rFonts w:ascii="Courier New" w:eastAsia="Times New Roman" w:hAnsi="Courier New" w:cs="Courier New"/>
+          <w:color w:val="6AAB73"/>
+          <w:kern w:val="0"/>
+          <w:sz w:val="20"/>
+          <w:szCs w:val="20"/>
+          <w14:ligatures w14:val="none"/>
+        </w:rPr>
+        <w:t>org.springframework.kafka.support.serializer.JsonDeserializer</w:t>
+      </w:r>
+      <w:r>
+        <w:rPr>
+          <w:rFonts w:ascii="Courier New" w:eastAsia="Times New Roman" w:hAnsi="Courier New" w:cs="Courier New"/>
+          <w:color w:val="6AAB73"/>
+          <w:kern w:val="0"/>
+          <w:sz w:val="20"/>
+          <w:szCs w:val="20"/>
+          <w14:ligatures w14:val="none"/>
+        </w:rPr>
+        <w:br/>
+      </w:r>
+      <w:proofErr w:type="spellStart"/>
+      <w:r>
+        <w:rPr>
+          <w:rFonts w:ascii="Courier New" w:eastAsia="Times New Roman" w:hAnsi="Courier New" w:cs="Courier New"/>
+          <w:color w:val="CF8E6D"/>
+          <w:kern w:val="0"/>
+          <w:sz w:val="20"/>
+          <w:szCs w:val="20"/>
+          <w14:ligatures w14:val="none"/>
+        </w:rPr>
+        <w:t>spring.kafka.consumer.properties.spring.json.trusted.packages</w:t>
+      </w:r>
+      <w:proofErr w:type="spellEnd"/>
+      <w:r>
+        <w:rPr>
+          <w:rFonts w:ascii="Courier New" w:eastAsia="Times New Roman" w:hAnsi="Courier New" w:cs="Courier New"/>
+          <w:color w:val="808080"/>
+          <w:kern w:val="0"/>
+          <w:sz w:val="20"/>
+          <w:szCs w:val="20"/>
+          <w14:ligatures w14:val="none"/>
+        </w:rPr>
+        <w:t>=</w:t>
+      </w:r>
+      <w:r>
+        <w:rPr>
+          <w:rFonts w:ascii="Courier New" w:eastAsia="Times New Roman" w:hAnsi="Courier New" w:cs="Courier New"/>
+          <w:color w:val="6AAB73"/>
+          <w:kern w:val="0"/>
+          <w:sz w:val="20"/>
+          <w:szCs w:val="20"/>
+          <w14:ligatures w14:val="none"/>
+        </w:rPr>
+        <w:t>*</w:t>
+      </w:r>
+      <w:r>
+        <w:rPr>
+          <w:rFonts w:ascii="Courier New" w:eastAsia="Times New Roman" w:hAnsi="Courier New" w:cs="Courier New"/>
+          <w:color w:val="6AAB73"/>
+          <w:kern w:val="0"/>
+          <w:sz w:val="20"/>
+          <w:szCs w:val="20"/>
+          <w14:ligatures w14:val="none"/>
+        </w:rPr>
+        <w:br/>
+      </w:r>
+      <w:r>
+        <w:rPr>
+          <w:rFonts w:ascii="Courier New" w:eastAsia="Times New Roman" w:hAnsi="Courier New" w:cs="Courier New"/>
+          <w:color w:val="CF8E6D"/>
+          <w:kern w:val="0"/>
+          <w:sz w:val="20"/>
+          <w:szCs w:val="20"/>
+          <w14:ligatures w14:val="none"/>
+        </w:rPr>
+        <w:t>spring.kafka.producer.value-serializer</w:t>
+      </w:r>
+      <w:r>
+        <w:rPr>
+          <w:rFonts w:ascii="Courier New" w:eastAsia="Times New Roman" w:hAnsi="Courier New" w:cs="Courier New"/>
+          <w:color w:val="808080"/>
+          <w:kern w:val="0"/>
+          <w:sz w:val="20"/>
+          <w:szCs w:val="20"/>
+          <w14:ligatures w14:val="none"/>
+        </w:rPr>
+        <w:t>=</w:t>
+      </w:r>
+      <w:r>
+        <w:rPr>
+          <w:rFonts w:ascii="Courier New" w:eastAsia="Times New Roman" w:hAnsi="Courier New" w:cs="Courier New"/>
+          <w:color w:val="6AAB73"/>
+          <w:kern w:val="0"/>
+          <w:sz w:val="20"/>
+          <w:szCs w:val="20"/>
+          <w14:ligatures w14:val="none"/>
+        </w:rPr>
+        <w:t>org.springframework.kafka.support.serializer.JsonSerializer</w:t>
+      </w:r>
+      <w:r>
+        <w:rPr>
+          <w:rFonts w:ascii="Courier New" w:eastAsia="Times New Roman" w:hAnsi="Courier New" w:cs="Courier New"/>
+          <w:color w:val="6AAB73"/>
+          <w:kern w:val="0"/>
+          <w:sz w:val="20"/>
+          <w:szCs w:val="20"/>
+          <w14:ligatures w14:val="none"/>
+        </w:rPr>
+        <w:br/>
+      </w:r>
+      <w:proofErr w:type="spellStart"/>
+      <w:r>
+        <w:rPr>
+          <w:rFonts w:ascii="Courier New" w:eastAsia="Times New Roman" w:hAnsi="Courier New" w:cs="Courier New"/>
+          <w:color w:val="CF8E6D"/>
+          <w:kern w:val="0"/>
+          <w:sz w:val="20"/>
+          <w:szCs w:val="20"/>
+          <w14:ligatures w14:val="none"/>
+        </w:rPr>
+        <w:t>aws.accessKeyId</w:t>
+      </w:r>
+      <w:proofErr w:type="spellEnd"/>
+      <w:r>
+        <w:rPr>
+          <w:rFonts w:ascii="Courier New" w:eastAsia="Times New Roman" w:hAnsi="Courier New" w:cs="Courier New"/>
+          <w:color w:val="808080"/>
+          <w:kern w:val="0"/>
+          <w:sz w:val="20"/>
+          <w:szCs w:val="20"/>
+          <w14:ligatures w14:val="none"/>
+        </w:rPr>
+        <w:t>=</w:t>
+      </w:r>
+      <w:r>
+        <w:rPr>
+          <w:rFonts w:ascii="Courier New" w:eastAsia="Times New Roman" w:hAnsi="Courier New" w:cs="Courier New"/>
+          <w:color w:val="6AAB73"/>
+          <w:kern w:val="0"/>
+          <w:sz w:val="20"/>
+          <w:szCs w:val="20"/>
+          <w14:ligatures w14:val="none"/>
+        </w:rPr>
+        <w:t>${</w:t>
+      </w:r>
+      <w:r>
+        <w:rPr>
+          <w:rFonts w:ascii="Courier New" w:eastAsia="Times New Roman" w:hAnsi="Courier New" w:cs="Courier New"/>
+          <w:color w:val="CF8E6D"/>
+          <w:kern w:val="0"/>
+          <w:sz w:val="20"/>
+          <w:szCs w:val="20"/>
+          <w14:ligatures w14:val="none"/>
+        </w:rPr>
+        <w:t>AWS_ACCESS_KEY_ID</w:t>
+      </w:r>
+      <w:r>
+        <w:rPr>
+          <w:rFonts w:ascii="Courier New" w:eastAsia="Times New Roman" w:hAnsi="Courier New" w:cs="Courier New"/>
+          <w:color w:val="6AAB73"/>
+          <w:kern w:val="0"/>
+          <w:sz w:val="20"/>
+          <w:szCs w:val="20"/>
+          <w14:ligatures w14:val="none"/>
+        </w:rPr>
+        <w:t>}</w:t>
+      </w:r>
+      <w:r>
+        <w:rPr>
+          <w:rFonts w:ascii="Courier New" w:eastAsia="Times New Roman" w:hAnsi="Courier New" w:cs="Courier New"/>
+          <w:color w:val="6AAB73"/>
+          <w:kern w:val="0"/>
+          <w:sz w:val="20"/>
+          <w:szCs w:val="20"/>
+          <w14:ligatures w14:val="none"/>
+        </w:rPr>
+        <w:br/>
+      </w:r>
+      <w:proofErr w:type="spellStart"/>
+      <w:r>
+        <w:rPr>
+          <w:rFonts w:ascii="Courier New" w:eastAsia="Times New Roman" w:hAnsi="Courier New" w:cs="Courier New"/>
+          <w:color w:val="CF8E6D"/>
+          <w:kern w:val="0"/>
+          <w:sz w:val="20"/>
+          <w:szCs w:val="20"/>
+          <w14:ligatures w14:val="none"/>
+        </w:rPr>
+        <w:t>aws.secretKey</w:t>
+      </w:r>
+      <w:proofErr w:type="spellEnd"/>
+      <w:r>
+        <w:rPr>
+          <w:rFonts w:ascii="Courier New" w:eastAsia="Times New Roman" w:hAnsi="Courier New" w:cs="Courier New"/>
+          <w:color w:val="808080"/>
+          <w:kern w:val="0"/>
+          <w:sz w:val="20"/>
+          <w:szCs w:val="20"/>
+          <w14:ligatures w14:val="none"/>
+        </w:rPr>
+        <w:t>=</w:t>
+      </w:r>
+      <w:r>
+        <w:rPr>
+          <w:rFonts w:ascii="Courier New" w:eastAsia="Times New Roman" w:hAnsi="Courier New" w:cs="Courier New"/>
+          <w:color w:val="6AAB73"/>
+          <w:kern w:val="0"/>
+          <w:sz w:val="20"/>
+          <w:szCs w:val="20"/>
+          <w14:ligatures w14:val="none"/>
+        </w:rPr>
+        <w:t>${</w:t>
+      </w:r>
+      <w:r>
+        <w:rPr>
+          <w:rFonts w:ascii="Courier New" w:eastAsia="Times New Roman" w:hAnsi="Courier New" w:cs="Courier New"/>
+          <w:color w:val="CF8E6D"/>
+          <w:kern w:val="0"/>
+          <w:sz w:val="20"/>
+          <w:szCs w:val="20"/>
+          <w14:ligatures w14:val="none"/>
+        </w:rPr>
+        <w:t>AWS_SECRET_ACCESS_KEY</w:t>
+      </w:r>
+      <w:r>
+        <w:rPr>
+          <w:rFonts w:ascii="Courier New" w:eastAsia="Times New Roman" w:hAnsi="Courier New" w:cs="Courier New"/>
+          <w:color w:val="6AAB73"/>
+          <w:kern w:val="0"/>
+          <w:sz w:val="20"/>
+          <w:szCs w:val="20"/>
+          <w14:ligatures w14:val="none"/>
+        </w:rPr>
+        <w:t>}</w:t>
+      </w:r>
+      <w:r>
+        <w:rPr>
+          <w:rFonts w:ascii="Courier New" w:eastAsia="Times New Roman" w:hAnsi="Courier New" w:cs="Courier New"/>
+          <w:color w:val="6AAB73"/>
+          <w:kern w:val="0"/>
+          <w:sz w:val="20"/>
+          <w:szCs w:val="20"/>
+          <w14:ligatures w14:val="none"/>
+        </w:rPr>
+        <w:br/>
+      </w:r>
+      <w:proofErr w:type="spellStart"/>
+      <w:r>
+        <w:rPr>
+          <w:rFonts w:ascii="Courier New" w:eastAsia="Times New Roman" w:hAnsi="Courier New" w:cs="Courier New"/>
+          <w:color w:val="CF8E6D"/>
+          <w:kern w:val="0"/>
+          <w:sz w:val="20"/>
+          <w:szCs w:val="20"/>
+          <w14:ligatures w14:val="none"/>
+        </w:rPr>
+        <w:t>aws.region</w:t>
+      </w:r>
+      <w:proofErr w:type="spellEnd"/>
+      <w:r>
+        <w:rPr>
+          <w:rFonts w:ascii="Courier New" w:eastAsia="Times New Roman" w:hAnsi="Courier New" w:cs="Courier New"/>
+          <w:color w:val="808080"/>
+          <w:kern w:val="0"/>
+          <w:sz w:val="20"/>
+          <w:szCs w:val="20"/>
+          <w14:ligatures w14:val="none"/>
+        </w:rPr>
+        <w:t>=</w:t>
+      </w:r>
+      <w:r>
+        <w:rPr>
+          <w:rFonts w:ascii="Courier New" w:eastAsia="Times New Roman" w:hAnsi="Courier New" w:cs="Courier New"/>
+          <w:color w:val="6AAB73"/>
+          <w:kern w:val="0"/>
+          <w:sz w:val="20"/>
+          <w:szCs w:val="20"/>
+          <w14:ligatures w14:val="none"/>
+        </w:rPr>
+        <w:t>${</w:t>
+      </w:r>
+      <w:r>
+        <w:rPr>
+          <w:rFonts w:ascii="Courier New" w:eastAsia="Times New Roman" w:hAnsi="Courier New" w:cs="Courier New"/>
+          <w:color w:val="CF8E6D"/>
+          <w:kern w:val="0"/>
+          <w:sz w:val="20"/>
+          <w:szCs w:val="20"/>
+          <w14:ligatures w14:val="none"/>
+        </w:rPr>
+        <w:t>AWS_REGION</w:t>
+      </w:r>
+      <w:r>
+        <w:rPr>
+          <w:rFonts w:ascii="Courier New" w:eastAsia="Times New Roman" w:hAnsi="Courier New" w:cs="Courier New"/>
+          <w:color w:val="6AAB73"/>
+          <w:kern w:val="0"/>
+          <w:sz w:val="20"/>
+          <w:szCs w:val="20"/>
+          <w14:ligatures w14:val="none"/>
+        </w:rPr>
+        <w:t>}</w:t>
+      </w:r>
     </w:p>
     <w:p/>
     <w:sectPr>
@@ -3002,6 +4679,58 @@
       <w:spacing w:val="5"/>
     </w:rPr>
   </w:style>
+  <w:style w:type="paragraph" w:styleId="HTMLPreformatted">
+    <w:name w:val="HTML Preformatted"/>
+    <w:basedOn w:val="Normal"/>
+    <w:link w:val="HTMLPreformattedChar"/>
+    <w:uiPriority w:val="99"/>
+    <w:semiHidden/>
+    <w:unhideWhenUsed/>
+    <w:rsid w:val="00465110"/>
+    <w:pPr>
+      <w:tabs>
+        <w:tab w:val="left" w:pos="916"/>
+        <w:tab w:val="left" w:pos="1832"/>
+        <w:tab w:val="left" w:pos="2748"/>
+        <w:tab w:val="left" w:pos="3664"/>
+        <w:tab w:val="left" w:pos="4580"/>
+        <w:tab w:val="left" w:pos="5496"/>
+        <w:tab w:val="left" w:pos="6412"/>
+        <w:tab w:val="left" w:pos="7328"/>
+        <w:tab w:val="left" w:pos="8244"/>
+        <w:tab w:val="left" w:pos="9160"/>
+        <w:tab w:val="left" w:pos="10076"/>
+        <w:tab w:val="left" w:pos="10992"/>
+        <w:tab w:val="left" w:pos="11908"/>
+        <w:tab w:val="left" w:pos="12824"/>
+        <w:tab w:val="left" w:pos="13740"/>
+        <w:tab w:val="left" w:pos="14656"/>
+      </w:tabs>
+      <w:spacing w:after="0" w:line="240" w:lineRule="auto"/>
+    </w:pPr>
+    <w:rPr>
+      <w:rFonts w:ascii="Courier New" w:eastAsia="Times New Roman" w:hAnsi="Courier New" w:cs="Courier New"/>
+      <w:kern w:val="0"/>
+      <w:sz w:val="20"/>
+      <w:szCs w:val="20"/>
+      <w14:ligatures w14:val="none"/>
+    </w:rPr>
+  </w:style>
+  <w:style w:type="character" w:customStyle="1" w:styleId="HTMLPreformattedChar">
+    <w:name w:val="HTML Preformatted Char"/>
+    <w:basedOn w:val="DefaultParagraphFont"/>
+    <w:link w:val="HTMLPreformatted"/>
+    <w:uiPriority w:val="99"/>
+    <w:semiHidden/>
+    <w:rsid w:val="00465110"/>
+    <w:rPr>
+      <w:rFonts w:ascii="Courier New" w:eastAsia="Times New Roman" w:hAnsi="Courier New" w:cs="Courier New"/>
+      <w:kern w:val="0"/>
+      <w:sz w:val="20"/>
+      <w:szCs w:val="20"/>
+      <w14:ligatures w14:val="none"/>
+    </w:rPr>
+  </w:style>
 </w:styles>
 </file>
 

</xml_diff>